<commit_message>
Documentos da 2ª iteração
Um mockup
Expansão do Caso de Uso - Gerenciar Comissões
Alterações Diagrama de Classe
Alterações DSS, contratos, diagramas de comunicação.
</commit_message>
<xml_diff>
--- a/02 - Elaboracao/01 - Expansao Casos de Uso/Caso de Uso Expandido - Versao 1 2 - Efetivar Venda.docx
+++ b/02 - Elaboracao/01 - Expansao Casos de Uso/Caso de Uso Expandido - Versao 1 2 - Efetivar Venda.docx
@@ -179,10 +179,7 @@
         <w:ind w:left="708" w:firstLine="708"/>
       </w:pPr>
       <w:r>
-        <w:t>- Inserir Venda:</w:t>
-      </w:r>
-      <w:r>
-        <w:t xml:space="preserve"> Ver variante 1.1.</w:t>
+        <w:t>- Inserir Venda: Ver variante 1.1.</w:t>
       </w:r>
     </w:p>
     <w:p>
@@ -297,10 +294,7 @@
         <w:jc w:val="both"/>
       </w:pPr>
       <w:r>
-        <w:t xml:space="preserve">1.1.1. Incluir variante </w:t>
-      </w:r>
-      <w:r>
-        <w:t>“Consultar Cliente”, do Caso de Uso “Gerenciar Clientes”;</w:t>
+        <w:t>1.1.1. Incluir variante “Consultar Cliente”, do Caso de Uso “Gerenciar Clientes”;</w:t>
       </w:r>
     </w:p>
     <w:p>
@@ -311,7 +305,19 @@
         <w:jc w:val="both"/>
       </w:pPr>
       <w:r>
-        <w:t>1.1.2. [OUT] Sistema exibe nome do cliente selecionado;</w:t>
+        <w:t>1.1.</w:t>
+      </w:r>
+      <w:r>
+        <w:t>2</w:t>
+      </w:r>
+      <w:r>
+        <w:t xml:space="preserve">. [OUT] Sistema exibe </w:t>
+      </w:r>
+      <w:r>
+        <w:t xml:space="preserve">código e </w:t>
+      </w:r>
+      <w:r>
+        <w:t>nome do cliente selecionado;</w:t>
       </w:r>
     </w:p>
     <w:p>
@@ -322,7 +328,16 @@
         <w:jc w:val="both"/>
       </w:pPr>
       <w:r>
-        <w:t>1.1.3. Incluir variante “Consultar Administradora”, do caso de uso “Gerenciar Administradoras”;</w:t>
+        <w:t>1.1.</w:t>
+      </w:r>
+      <w:r>
+        <w:t>3</w:t>
+      </w:r>
+      <w:r>
+        <w:t xml:space="preserve">. </w:t>
+      </w:r>
+      <w:r>
+        <w:t>Incluir variante “Consultar Administradora”, do caso de uso “Gerenciar Administradoras”;</w:t>
       </w:r>
     </w:p>
     <w:p>
@@ -333,10 +348,19 @@
         <w:jc w:val="both"/>
       </w:pPr>
       <w:r>
-        <w:t>1.1.4. [OUT] Sistema exibe nome da administrad</w:t>
-      </w:r>
-      <w:r>
-        <w:t>ora selecionada;</w:t>
+        <w:t>1.1.</w:t>
+      </w:r>
+      <w:r>
+        <w:t>4</w:t>
+      </w:r>
+      <w:r>
+        <w:t xml:space="preserve">. [OUT] Sistema exibe </w:t>
+      </w:r>
+      <w:r>
+        <w:t xml:space="preserve">código e </w:t>
+      </w:r>
+      <w:r>
+        <w:t>nome da administradora selecionada;</w:t>
       </w:r>
     </w:p>
     <w:p>
@@ -347,7 +371,13 @@
         <w:jc w:val="both"/>
       </w:pPr>
       <w:r>
-        <w:t>1.1.5. Incluir variante “Consultar Vendedor”, do caso de uso “Gerenciar Vendedores”;</w:t>
+        <w:t>1.1.</w:t>
+      </w:r>
+      <w:r>
+        <w:t>5</w:t>
+      </w:r>
+      <w:r>
+        <w:t>. Incluir variante “Consultar Vendedor”, do caso de uso “Gerenciar Vendedores”;</w:t>
       </w:r>
     </w:p>
     <w:p>
@@ -358,7 +388,19 @@
         <w:jc w:val="both"/>
       </w:pPr>
       <w:r>
-        <w:t>1.1.6. [OUT] Sistema exibe nome do vendedor selecionado;</w:t>
+        <w:t>1.1.</w:t>
+      </w:r>
+      <w:r>
+        <w:t>6</w:t>
+      </w:r>
+      <w:r>
+        <w:t xml:space="preserve">. [OUT] Sistema exibe </w:t>
+      </w:r>
+      <w:r>
+        <w:t xml:space="preserve">código e </w:t>
+      </w:r>
+      <w:r>
+        <w:t>nome do vendedor selecionado;</w:t>
       </w:r>
     </w:p>
     <w:p>
@@ -369,10 +411,13 @@
         <w:jc w:val="both"/>
       </w:pPr>
       <w:r>
-        <w:t>1.1.7. Incluir variante “Consultar Modelos de Veículos”, do caso de uso “Gerenciar Modelos de Veí</w:t>
-      </w:r>
-      <w:r>
-        <w:t>culos”;</w:t>
+        <w:t>1.1.</w:t>
+      </w:r>
+      <w:r>
+        <w:t>7</w:t>
+      </w:r>
+      <w:r>
+        <w:t>. Incluir variante “Consultar Modelos de Veículos”, do caso de uso “Gerenciar Modelos de Veículos”;</w:t>
       </w:r>
     </w:p>
     <w:p>
@@ -383,7 +428,19 @@
         <w:jc w:val="both"/>
       </w:pPr>
       <w:r>
-        <w:t>1.1.8. [OUT] Sistema exibe nome do modelo de veículo selecionado;</w:t>
+        <w:t>1.1.</w:t>
+      </w:r>
+      <w:r>
+        <w:t>8</w:t>
+      </w:r>
+      <w:r>
+        <w:t xml:space="preserve">. [OUT] Sistema exibe </w:t>
+      </w:r>
+      <w:r>
+        <w:t xml:space="preserve">código e </w:t>
+      </w:r>
+      <w:r>
+        <w:t>nome do modelo de veículo selecionado;</w:t>
       </w:r>
     </w:p>
     <w:p>
@@ -394,16 +451,22 @@
         <w:jc w:val="both"/>
       </w:pPr>
       <w:r>
-        <w:t>1.1.9. [IN] Funcionário Administrativo informa o número do contrato, início da vigência, quantidade de parcelas, grupo do consórcio, cota do consórcio, data da (parcela) entrada, val</w:t>
-      </w:r>
-      <w:r>
-        <w:t>or (parcela) entrada, valor do bem</w:t>
+        <w:t>1.1.</w:t>
+      </w:r>
+      <w:r>
+        <w:t>9</w:t>
+      </w:r>
+      <w:r>
+        <w:t>. [IN] Funcionário Administrativo informa o número do contrato, início da vigência, quantidade de parcelas, grupo do consórcio, cota do consórcio, data da (parcela) entrada, valor (parcela) entrada, valor do bem</w:t>
       </w:r>
       <w:r>
         <w:t>, observações</w:t>
       </w:r>
       <w:r>
-        <w:t>;</w:t>
+        <w:t xml:space="preserve"> e</w:t>
+      </w:r>
+      <w:r>
+        <w:t xml:space="preserve"> confirma a inserção da venda;</w:t>
       </w:r>
     </w:p>
     <w:p>
@@ -414,13 +477,19 @@
         <w:jc w:val="both"/>
       </w:pPr>
       <w:r>
-        <w:t xml:space="preserve">1.1.10. </w:t>
-      </w:r>
-      <w:r>
-        <w:t>[IN] Funcionário confirma a inserção da venda</w:t>
-      </w:r>
-      <w:r>
-        <w:t>;</w:t>
+        <w:t>1.1.1</w:t>
+      </w:r>
+      <w:r>
+        <w:t>0</w:t>
+      </w:r>
+      <w:r>
+        <w:t xml:space="preserve">. </w:t>
+      </w:r>
+      <w:r>
+        <w:t xml:space="preserve">[OUT] </w:t>
+      </w:r>
+      <w:r>
+        <w:t>Sistema exibe mensagem informando que o cadastro foi realizado com sucesso.</w:t>
       </w:r>
     </w:p>
     <w:p>
@@ -431,30 +500,16 @@
         <w:jc w:val="both"/>
       </w:pPr>
       <w:r>
-        <w:t xml:space="preserve">1.1.11. </w:t>
-      </w:r>
-      <w:r>
-        <w:t>Sistema exibe mensagem informando que o cadastro foi realizado com sucesso.</w:t>
-      </w:r>
-    </w:p>
-    <w:p>
-      <w:pPr>
-        <w:pStyle w:val="Padro"/>
-        <w:spacing w:after="0" w:line="100" w:lineRule="atLeast"/>
-        <w:ind w:left="1416"/>
-        <w:jc w:val="both"/>
-      </w:pPr>
-      <w:r>
         <w:t>1.1.</w:t>
       </w:r>
       <w:r>
-        <w:t>12</w:t>
-      </w:r>
-      <w:r>
-        <w:t>. Retorna ao</w:t>
-      </w:r>
-      <w:r>
-        <w:t xml:space="preserve"> passo 2 do fluxo principal.</w:t>
+        <w:t>1</w:t>
+      </w:r>
+      <w:r>
+        <w:t>1</w:t>
+      </w:r>
+      <w:r>
+        <w:t>. Retorna ao passo 2 do fluxo principal.</w:t>
       </w:r>
     </w:p>
     <w:p>
@@ -479,7 +534,15 @@
         <w:rPr>
           <w:b/>
         </w:rPr>
-        <w:t>1.2: Consultar Venda</w:t>
+        <w:t>1.2: Consultar</w:t>
+      </w:r>
+      <w:bookmarkStart w:id="0" w:name="_GoBack"/>
+      <w:bookmarkEnd w:id="0"/>
+      <w:r>
+        <w:rPr>
+          <w:b/>
+        </w:rPr>
+        <w:t xml:space="preserve"> Venda</w:t>
       </w:r>
       <w:r>
         <w:t>:</w:t>
@@ -493,69 +556,65 @@
         <w:jc w:val="both"/>
       </w:pPr>
       <w:r>
-        <w:t xml:space="preserve">1.2.1. [IN] Funcionário Administrativo informa pelo menos uma das seguintes informações: código da venda, </w:t>
-      </w:r>
-      <w:proofErr w:type="spellStart"/>
-      <w:r>
-        <w:t>cpf</w:t>
-      </w:r>
-      <w:proofErr w:type="spellEnd"/>
-      <w:r>
-        <w:t xml:space="preserve"> do cliente, nome parcial ou total do cliente, código da administradora, </w:t>
-      </w:r>
+        <w:t>1.2.1. [OUT] Sistema apresenta uma listagem de vendas;</w:t>
+      </w:r>
+    </w:p>
+    <w:p>
+      <w:pPr>
+        <w:pStyle w:val="Padro"/>
+        <w:spacing w:after="0" w:line="100" w:lineRule="atLeast"/>
+        <w:ind w:left="708" w:firstLine="708"/>
+        <w:jc w:val="both"/>
+      </w:pPr>
+      <w:r>
+        <w:t>1.2.</w:t>
+      </w:r>
+      <w:r>
+        <w:t>2</w:t>
+      </w:r>
+      <w:r>
+        <w:t>. [IN] Funcionário Administrativo seleciona uma venda da lista;</w:t>
+      </w:r>
+    </w:p>
+    <w:p>
+      <w:pPr>
+        <w:pStyle w:val="Padro"/>
+        <w:spacing w:after="0" w:line="100" w:lineRule="atLeast"/>
+        <w:ind w:left="708" w:firstLine="708"/>
+        <w:jc w:val="both"/>
+      </w:pPr>
+      <w:r>
+        <w:t>1.2.</w:t>
+      </w:r>
+      <w:r>
+        <w:t>3</w:t>
+      </w:r>
+      <w:r>
+        <w:t>. [OUT] Sistema exibe informações da venda</w:t>
+      </w:r>
+      <w:r>
+        <w:t xml:space="preserve"> selecionada</w:t>
+      </w:r>
+      <w:r>
+        <w:t>.</w:t>
+      </w:r>
+    </w:p>
+    <w:p>
+      <w:pPr>
+        <w:pStyle w:val="Padro"/>
+        <w:spacing w:after="0" w:line="100" w:lineRule="atLeast"/>
+        <w:ind w:left="708" w:firstLine="708"/>
+        <w:jc w:val="both"/>
+      </w:pPr>
       <w:r>
         <w:lastRenderedPageBreak/>
-        <w:t>nome parcial ou total</w:t>
-      </w:r>
-      <w:r>
-        <w:t xml:space="preserve"> da administradora, código do vendedor, nome parcial ou total do vendedor, número do contrato, grupo do consórcio, cota do consórcio, data cadastral;</w:t>
-      </w:r>
-    </w:p>
-    <w:p>
-      <w:pPr>
-        <w:pStyle w:val="Padro"/>
-        <w:spacing w:after="0" w:line="100" w:lineRule="atLeast"/>
-        <w:ind w:left="708" w:firstLine="708"/>
-        <w:jc w:val="both"/>
-      </w:pPr>
-      <w:r>
-        <w:t>1.2.2. [OUT] Sistema apresenta uma listagem de vendas;</w:t>
-      </w:r>
-    </w:p>
-    <w:p>
-      <w:pPr>
-        <w:pStyle w:val="Padro"/>
-        <w:spacing w:after="0" w:line="100" w:lineRule="atLeast"/>
-        <w:ind w:left="708" w:firstLine="708"/>
-        <w:jc w:val="both"/>
-      </w:pPr>
-      <w:r>
-        <w:t>1.2.3. [IN] Funcionário Administrativo seleciona um</w:t>
-      </w:r>
-      <w:r>
-        <w:t>a venda da lista;</w:t>
-      </w:r>
-    </w:p>
-    <w:p>
-      <w:pPr>
-        <w:pStyle w:val="Padro"/>
-        <w:spacing w:after="0" w:line="100" w:lineRule="atLeast"/>
-        <w:ind w:left="708" w:firstLine="708"/>
-        <w:jc w:val="both"/>
-      </w:pPr>
-      <w:r>
-        <w:t>1.2.4. [OUT] Sistema exibe informações da venda.</w:t>
-      </w:r>
-    </w:p>
-    <w:p>
-      <w:pPr>
-        <w:pStyle w:val="Padro"/>
-        <w:spacing w:after="0" w:line="100" w:lineRule="atLeast"/>
-        <w:ind w:left="708" w:firstLine="708"/>
-        <w:jc w:val="both"/>
-      </w:pPr>
-      <w:r>
-        <w:t>1.2.5. Retorna ao passo 2 do fluxo principal.</w:t>
+        <w:t>1.2.</w:t>
+      </w:r>
+      <w:r>
+        <w:t>4</w:t>
+      </w:r>
+      <w:r>
+        <w:t>. Retorna ao passo 2 do fluxo principal.</w:t>
       </w:r>
     </w:p>
     <w:p>
@@ -601,7 +660,10 @@
         <w:jc w:val="both"/>
       </w:pPr>
       <w:r>
-        <w:t>1.3.2. [OUT] Sistema exibe informações da venda selecionada;</w:t>
+        <w:t>1.3.2</w:t>
+      </w:r>
+      <w:r>
+        <w:t>. Incluir variante “Consultar Cliente”, do Caso de Uso “Gerenciar Clientes”;</w:t>
       </w:r>
     </w:p>
     <w:p>
@@ -612,19 +674,16 @@
         <w:jc w:val="both"/>
       </w:pPr>
       <w:r>
-        <w:t>1.</w:t>
-      </w:r>
-      <w:r>
-        <w:t>3</w:t>
-      </w:r>
-      <w:r>
-        <w:t>.</w:t>
-      </w:r>
-      <w:r>
-        <w:t>3</w:t>
-      </w:r>
-      <w:r>
-        <w:t>. Incluir variante “Consultar Cliente”, do Caso de Uso “Gerenciar Clientes”;</w:t>
+        <w:t>1.3.3</w:t>
+      </w:r>
+      <w:r>
+        <w:t xml:space="preserve">. [OUT] Sistema exibe </w:t>
+      </w:r>
+      <w:r>
+        <w:t xml:space="preserve">código e </w:t>
+      </w:r>
+      <w:r>
+        <w:t>nome do cliente selecionado;</w:t>
       </w:r>
     </w:p>
     <w:p>
@@ -635,19 +694,10 @@
         <w:jc w:val="both"/>
       </w:pPr>
       <w:r>
-        <w:t>1.</w:t>
-      </w:r>
-      <w:r>
-        <w:t>3</w:t>
-      </w:r>
-      <w:r>
-        <w:t>.</w:t>
-      </w:r>
-      <w:r>
-        <w:t>4</w:t>
-      </w:r>
-      <w:r>
-        <w:t>. [OUT] Sistema exibe nome do cliente selecionado;</w:t>
+        <w:t>1.3.4</w:t>
+      </w:r>
+      <w:r>
+        <w:t>. Incluir variante “Consultar Administradora”, do caso de uso “Gerenciar Administradoras”;</w:t>
       </w:r>
     </w:p>
     <w:p>
@@ -658,19 +708,16 @@
         <w:jc w:val="both"/>
       </w:pPr>
       <w:r>
-        <w:t>1.</w:t>
-      </w:r>
-      <w:r>
-        <w:t>3</w:t>
-      </w:r>
-      <w:r>
-        <w:t>.</w:t>
-      </w:r>
-      <w:r>
-        <w:t>5</w:t>
-      </w:r>
-      <w:r>
-        <w:t>. Incluir variante “Consultar Administradora”, do caso de uso “Gerenciar Administradoras”;</w:t>
+        <w:t>1.3.5</w:t>
+      </w:r>
+      <w:r>
+        <w:t xml:space="preserve">. [OUT] Sistema exibe </w:t>
+      </w:r>
+      <w:r>
+        <w:t xml:space="preserve">código e </w:t>
+      </w:r>
+      <w:r>
+        <w:t>nome da administradora selecionada;</w:t>
       </w:r>
     </w:p>
     <w:p>
@@ -681,19 +728,10 @@
         <w:jc w:val="both"/>
       </w:pPr>
       <w:r>
-        <w:t>1.</w:t>
-      </w:r>
-      <w:r>
-        <w:t>3</w:t>
-      </w:r>
-      <w:r>
-        <w:t>.</w:t>
-      </w:r>
-      <w:r>
-        <w:t>6</w:t>
-      </w:r>
-      <w:r>
-        <w:t>. [OUT] Sistema exibe nome da administradora selecionada;</w:t>
+        <w:t>1.3.6</w:t>
+      </w:r>
+      <w:r>
+        <w:t>. Incluir variante “Consultar Vendedor”, do caso de uso “Gerenciar Vendedores”;</w:t>
       </w:r>
     </w:p>
     <w:p>
@@ -704,19 +742,16 @@
         <w:jc w:val="both"/>
       </w:pPr>
       <w:r>
-        <w:t>1.</w:t>
-      </w:r>
-      <w:r>
-        <w:t>3</w:t>
-      </w:r>
-      <w:r>
-        <w:t>.</w:t>
-      </w:r>
-      <w:r>
-        <w:t>7</w:t>
-      </w:r>
-      <w:r>
-        <w:t>. Incluir variante “Consultar Vendedor”, do caso de uso “Gerenciar Vendedores”;</w:t>
+        <w:t>1.3.7</w:t>
+      </w:r>
+      <w:r>
+        <w:t xml:space="preserve">. [OUT] Sistema exibe </w:t>
+      </w:r>
+      <w:r>
+        <w:t xml:space="preserve">código e </w:t>
+      </w:r>
+      <w:r>
+        <w:t>nome do vendedor selecionado;</w:t>
       </w:r>
     </w:p>
     <w:p>
@@ -727,19 +762,10 @@
         <w:jc w:val="both"/>
       </w:pPr>
       <w:r>
-        <w:t>1.</w:t>
-      </w:r>
-      <w:r>
-        <w:t>3</w:t>
-      </w:r>
-      <w:r>
-        <w:t>.</w:t>
-      </w:r>
-      <w:r>
-        <w:t>8</w:t>
-      </w:r>
-      <w:r>
-        <w:t>. [OUT] Sistema exibe nome do vendedor selecionado;</w:t>
+        <w:t>1.3.8</w:t>
+      </w:r>
+      <w:r>
+        <w:t>. Incluir variante “Consultar Modelos de Veículos”, do caso de uso “Gerenciar Modelos de Veículos”;</w:t>
       </w:r>
     </w:p>
     <w:p>
@@ -750,19 +776,16 @@
         <w:jc w:val="both"/>
       </w:pPr>
       <w:r>
-        <w:t>1.</w:t>
-      </w:r>
-      <w:r>
-        <w:t>3</w:t>
-      </w:r>
-      <w:r>
-        <w:t>.</w:t>
-      </w:r>
-      <w:r>
-        <w:t>9</w:t>
-      </w:r>
-      <w:r>
-        <w:t>. Incluir variante “Consultar Modelos de Veículos”, do caso de uso “Gerenciar Modelos de Veículos”;</w:t>
+        <w:t>1.3.9</w:t>
+      </w:r>
+      <w:r>
+        <w:t xml:space="preserve">. [OUT] Sistema exibe </w:t>
+      </w:r>
+      <w:r>
+        <w:t xml:space="preserve">código e </w:t>
+      </w:r>
+      <w:r>
+        <w:t>nome do modelo de veículo selecionado;</w:t>
       </w:r>
     </w:p>
     <w:p>
@@ -773,19 +796,36 @@
         <w:jc w:val="both"/>
       </w:pPr>
       <w:r>
-        <w:t>1.</w:t>
-      </w:r>
-      <w:r>
-        <w:t>3</w:t>
-      </w:r>
-      <w:r>
-        <w:t>.</w:t>
+        <w:t>1.3.</w:t>
       </w:r>
       <w:r>
         <w:t>10</w:t>
       </w:r>
       <w:r>
-        <w:t>. [OUT] Sistema exibe nome do modelo de veículo selecionado;</w:t>
+        <w:t>. [IN] Funcionário Administrativo informa novos valores para uma ou mais das seguintes informações: número do contrato, início da vigência, quantidade de parcelas, grupo do consórcio, cota do consórcio, data da parcela de entrada, valor da parcela de entrada, valor do bem</w:t>
+      </w:r>
+      <w:r>
+        <w:t xml:space="preserve"> e</w:t>
+      </w:r>
+      <w:r>
+        <w:t xml:space="preserve"> observação.</w:t>
+      </w:r>
+    </w:p>
+    <w:p>
+      <w:pPr>
+        <w:pStyle w:val="Padro"/>
+        <w:spacing w:after="0" w:line="100" w:lineRule="atLeast"/>
+        <w:ind w:left="708" w:firstLine="708"/>
+        <w:jc w:val="both"/>
+      </w:pPr>
+      <w:r>
+        <w:t>1.3.</w:t>
+      </w:r>
+      <w:r>
+        <w:t>11</w:t>
+      </w:r>
+      <w:r>
+        <w:t>. [IN] Funcionário Administrativo confirma alterações.</w:t>
       </w:r>
     </w:p>
     <w:p>
@@ -799,28 +839,16 @@
         <w:t>1.3.</w:t>
       </w:r>
       <w:r>
-        <w:t>11</w:t>
-      </w:r>
-      <w:r>
-        <w:t xml:space="preserve">. [IN] </w:t>
-      </w:r>
-      <w:r>
-        <w:t xml:space="preserve">Funcionário Administrativo informa novos valores para uma ou mais das seguintes informações: </w:t>
-      </w:r>
-      <w:r>
-        <w:t>número do contrato, início da vigência, quantidade de parcelas, grupo do consórcio, cota do consórcio, data da parcela de entrad</w:t>
-      </w:r>
-      <w:r>
-        <w:t>a, valor da parcela de entrada, valor do bem</w:t>
-      </w:r>
-      <w:r>
-        <w:t xml:space="preserve"> e</w:t>
-      </w:r>
-      <w:r>
-        <w:t xml:space="preserve"> </w:t>
-      </w:r>
-      <w:r>
-        <w:t>observação.</w:t>
+        <w:t>1</w:t>
+      </w:r>
+      <w:r>
+        <w:t>2</w:t>
+      </w:r>
+      <w:r>
+        <w:t xml:space="preserve">. </w:t>
+      </w:r>
+      <w:r>
+        <w:t>[OUT] Sistema exibe mensagem informando que a alteração foi realizada com sucesso.</w:t>
       </w:r>
     </w:p>
     <w:p>
@@ -834,78 +862,7 @@
         <w:t>1.3.</w:t>
       </w:r>
       <w:r>
-        <w:t>12</w:t>
-      </w:r>
-      <w:r>
-        <w:t>. [IN] Funcionário Administrativo confirma alterações.</w:t>
-      </w:r>
-    </w:p>
-    <w:p>
-      <w:pPr>
-        <w:pStyle w:val="Padro"/>
-        <w:spacing w:after="0" w:line="100" w:lineRule="atLeast"/>
-        <w:ind w:left="708" w:firstLine="708"/>
-        <w:jc w:val="both"/>
-      </w:pPr>
-      <w:r>
-        <w:t>1.3.</w:t>
-      </w:r>
-      <w:r>
         <w:t>13</w:t>
-      </w:r>
-      <w:r>
-        <w:t>. [OUT] Sistema solicita autorização para alterações.</w:t>
-      </w:r>
-    </w:p>
-    <w:p>
-      <w:pPr>
-        <w:pStyle w:val="Padro"/>
-        <w:spacing w:after="0" w:line="100" w:lineRule="atLeast"/>
-        <w:ind w:left="708" w:firstLine="708"/>
-        <w:jc w:val="both"/>
-      </w:pPr>
-      <w:r>
-        <w:t>1.3.</w:t>
-      </w:r>
-      <w:r>
-        <w:t>14</w:t>
-      </w:r>
-      <w:r>
-        <w:t xml:space="preserve">. [IN] Gerente Administrativo informa sua senha e </w:t>
-      </w:r>
-      <w:r>
-        <w:t>confirma alteração.</w:t>
-      </w:r>
-    </w:p>
-    <w:p>
-      <w:pPr>
-        <w:pStyle w:val="Padro"/>
-        <w:spacing w:after="0" w:line="100" w:lineRule="atLeast"/>
-        <w:ind w:left="1416"/>
-        <w:jc w:val="both"/>
-      </w:pPr>
-      <w:r>
-        <w:t>1.3.</w:t>
-      </w:r>
-      <w:r>
-        <w:t xml:space="preserve">15. </w:t>
-      </w:r>
-      <w:r>
-        <w:t>[OUT] Sistema exibe mensagem informando que a alteração foi realizada com sucesso.</w:t>
-      </w:r>
-    </w:p>
-    <w:p>
-      <w:pPr>
-        <w:pStyle w:val="Padro"/>
-        <w:spacing w:after="0" w:line="100" w:lineRule="atLeast"/>
-        <w:ind w:left="708" w:firstLine="708"/>
-        <w:jc w:val="both"/>
-      </w:pPr>
-      <w:r>
-        <w:t>1.3.</w:t>
-      </w:r>
-      <w:r>
-        <w:t>16</w:t>
       </w:r>
       <w:r>
         <w:t>. Retorna ao passo 2 do fluxo principal.</w:t>
@@ -944,20 +901,6 @@
       </w:pPr>
       <w:r>
         <w:t>1.4.1. Incluir variante “Consultar Venda”;</w:t>
-      </w:r>
-    </w:p>
-    <w:p>
-      <w:pPr>
-        <w:pStyle w:val="Padro"/>
-        <w:spacing w:after="0" w:line="100" w:lineRule="atLeast"/>
-        <w:ind w:left="708" w:firstLine="708"/>
-        <w:jc w:val="both"/>
-      </w:pPr>
-      <w:r>
-        <w:t>1.4.2. [OUT] Sistema exibe informaçõ</w:t>
-      </w:r>
-      <w:r>
-        <w:t>es da venda selecionada;</w:t>
       </w:r>
     </w:p>
     <w:p>
@@ -1037,8 +980,6 @@
         <w:spacing w:after="0" w:line="100" w:lineRule="atLeast"/>
         <w:jc w:val="both"/>
       </w:pPr>
-      <w:bookmarkStart w:id="0" w:name="_GoBack"/>
-      <w:bookmarkEnd w:id="0"/>
       <w:r>
         <w:rPr>
           <w:b/>
@@ -1103,13 +1044,7 @@
         <w:rPr>
           <w:b/>
         </w:rPr>
-        <w:t>1.2.2a. [OUT] Sistema exibe uma mensagem informando que não foram encontrados resultados p</w:t>
-      </w:r>
-      <w:r>
-        <w:rPr>
-          <w:b/>
-        </w:rPr>
-        <w:t>ara esta consulta;</w:t>
+        <w:t>1.2.2a. [OUT] Sistema exibe uma mensagem informando que não foram encontrados resultados para esta consulta;</w:t>
       </w:r>
     </w:p>
     <w:p>
@@ -1174,13 +1109,7 @@
         <w:rPr>
           <w:b/>
         </w:rPr>
-        <w:t>1.4.5a. [OUT] Sistema exibe me</w:t>
-      </w:r>
-      <w:r>
-        <w:rPr>
-          <w:b/>
-        </w:rPr>
-        <w:t>nsagem informando que ocorreu um erro e que a exclusão não foi realizada;</w:t>
+        <w:t>1.4.5a. [OUT] Sistema exibe mensagem informando que ocorreu um erro e que a exclusão não foi realizada;</w:t>
       </w:r>
     </w:p>
     <w:p>

</xml_diff>

<commit_message>
Pequena alteração no caso de Uso expandido e DSS
</commit_message>
<xml_diff>
--- a/02 - Elaboracao/01 - Expansao Casos de Uso/Caso de Uso Expandido - Versao 1 2 - Efetivar Venda.docx
+++ b/02 - Elaboracao/01 - Expansao Casos de Uso/Caso de Uso Expandido - Versao 1 2 - Efetivar Venda.docx
@@ -294,7 +294,26 @@
         <w:jc w:val="both"/>
       </w:pPr>
       <w:r>
-        <w:t>1.1.1. Incluir variante “Consultar Cliente”, do Caso de Uso “Gerenciar Clientes”;</w:t>
+        <w:t xml:space="preserve">1.1.1. </w:t>
+      </w:r>
+      <w:r>
+        <w:t>[OUT] Sistema exibe data atual como data do cadastro da venda;</w:t>
+      </w:r>
+      <w:bookmarkStart w:id="0" w:name="_GoBack"/>
+      <w:bookmarkEnd w:id="0"/>
+    </w:p>
+    <w:p>
+      <w:pPr>
+        <w:pStyle w:val="Padro"/>
+        <w:spacing w:after="0" w:line="100" w:lineRule="atLeast"/>
+        <w:ind w:left="1416"/>
+        <w:jc w:val="both"/>
+      </w:pPr>
+      <w:r>
+        <w:t xml:space="preserve">1.1.3. </w:t>
+      </w:r>
+      <w:r>
+        <w:t>Incluir variante “Consultar Cliente”, do Caso de Uso “Gerenciar Clientes”;</w:t>
       </w:r>
     </w:p>
     <w:p>
@@ -534,15 +553,7 @@
         <w:rPr>
           <w:b/>
         </w:rPr>
-        <w:t>1.2: Consultar</w:t>
-      </w:r>
-      <w:bookmarkStart w:id="0" w:name="_GoBack"/>
-      <w:bookmarkEnd w:id="0"/>
-      <w:r>
-        <w:rPr>
-          <w:b/>
-        </w:rPr>
-        <w:t xml:space="preserve"> Venda</w:t>
+        <w:t>1.2: Consultar Venda</w:t>
       </w:r>
       <w:r>
         <w:t>:</w:t>
@@ -584,6 +595,7 @@
         <w:jc w:val="both"/>
       </w:pPr>
       <w:r>
+        <w:lastRenderedPageBreak/>
         <w:t>1.2.</w:t>
       </w:r>
       <w:r>
@@ -607,7 +619,6 @@
         <w:jc w:val="both"/>
       </w:pPr>
       <w:r>
-        <w:lastRenderedPageBreak/>
         <w:t>1.2.</w:t>
       </w:r>
       <w:r>

</xml_diff>